<commit_message>
error-free streaming from ATI working
</commit_message>
<xml_diff>
--- a/MAVrec/arduinoTeensy/etc-ATI/ATInotes.docx
+++ b/MAVrec/arduinoTeensy/etc-ATI/ATInotes.docx
@@ -4,6 +4,9 @@
   <w:body>
     <w:p>
       <w:r>
+        <w:rPr>
+          <w:noProof/>
+        </w:rPr>
         <w:drawing>
           <wp:inline distT="0" distB="0" distL="0" distR="0" wp14:anchorId="26701C9D" wp14:editId="7E01D9F2">
             <wp:extent cx="5943600" cy="3193415"/>
@@ -40,7 +43,77 @@
           </wp:inline>
         </w:drawing>
       </w:r>
+    </w:p>
+    <w:p/>
+    <w:p/>
+    <w:p/>
+    <w:p/>
+    <w:p/>
+    <w:p/>
+    <w:p/>
+    <w:p/>
+    <w:p/>
+    <w:p/>
+    <w:p/>
+    <w:p/>
+    <w:p/>
+    <w:p/>
+    <w:p/>
+    <w:p/>
+    <w:p/>
+    <w:p>
+      <w:r>
+        <w:lastRenderedPageBreak/>
+        <w:t xml:space="preserve">Reading holding registers (function 0x03) is the main way of getting non-streaming data from the ATI </w:t>
+      </w:r>
+      <w:proofErr w:type="spellStart"/>
+      <w:r>
+        <w:t>netCANoem</w:t>
+      </w:r>
+      <w:proofErr w:type="spellEnd"/>
+      <w:r>
+        <w:t xml:space="preserve"> board.  Here is the excerpt from the Modbus guide on how to do this</w:t>
+      </w:r>
+    </w:p>
+    <w:p>
       <w:bookmarkStart w:id="0" w:name="_GoBack"/>
+      <w:r>
+        <w:drawing>
+          <wp:inline distT="0" distB="0" distL="0" distR="0" wp14:anchorId="7DF4D3D1" wp14:editId="47EC8531">
+            <wp:extent cx="5943600" cy="6133465"/>
+            <wp:effectExtent l="0" t="0" r="0" b="635"/>
+            <wp:docPr id="3" name="Picture 3"/>
+            <wp:cNvGraphicFramePr>
+              <a:graphicFrameLocks xmlns:a="http://schemas.openxmlformats.org/drawingml/2006/main" noChangeAspect="1"/>
+            </wp:cNvGraphicFramePr>
+            <a:graphic xmlns:a="http://schemas.openxmlformats.org/drawingml/2006/main">
+              <a:graphicData uri="http://schemas.openxmlformats.org/drawingml/2006/picture">
+                <pic:pic xmlns:pic="http://schemas.openxmlformats.org/drawingml/2006/picture">
+                  <pic:nvPicPr>
+                    <pic:cNvPr id="1" name=""/>
+                    <pic:cNvPicPr/>
+                  </pic:nvPicPr>
+                  <pic:blipFill>
+                    <a:blip r:embed="rId5"/>
+                    <a:stretch>
+                      <a:fillRect/>
+                    </a:stretch>
+                  </pic:blipFill>
+                  <pic:spPr>
+                    <a:xfrm>
+                      <a:off x="0" y="0"/>
+                      <a:ext cx="5943600" cy="6133465"/>
+                    </a:xfrm>
+                    <a:prstGeom prst="rect">
+                      <a:avLst/>
+                    </a:prstGeom>
+                  </pic:spPr>
+                </pic:pic>
+              </a:graphicData>
+            </a:graphic>
+          </wp:inline>
+        </w:drawing>
+      </w:r>
       <w:bookmarkEnd w:id="0"/>
     </w:p>
     <w:sectPr>

</xml_diff>